<commit_message>
REPORTGEN-639 updated security reports with standards applicability (#260)
* REPORTGEN-681: rename STIG reports

* REPORTGEN-639: add colors in component

* REPORTGEN-639: updated reports
</commit_message>
<xml_diff>
--- a/CastReporting.Reporting/Templates/Application/Compliance reports/NIST-SP800-53R4 Compliance Report.docx
+++ b/CastReporting.Reporting/Templates/Application/Compliance reports/NIST-SP800-53R4 Compliance Report.docx
@@ -4482,7 +4482,7 @@
               </mc:Choice>
               <mc:Fallback>
                 <w:pict>
-                  <v:shape w14:anchorId="04BF332D" id="Text Box 4" o:spid="_x0000_s1057" type="#_x0000_t202" alt="TEXT;TODAY_DATE" style="position:absolute;left:0;text-align:left;margin-left:-46.95pt;margin-top:22.65pt;width:173.25pt;height:33pt;z-index:251676672;visibility:visible;mso-wrap-style:square;mso-wrap-distance-left:9pt;mso-wrap-distance-top:0;mso-wrap-distance-right:9pt;mso-wrap-distance-bottom:0;mso-position-horizontal:absolute;mso-position-horizontal-relative:text;mso-position-vertical:absolute;mso-position-vertical-relative:text;v-text-anchor:top" o:gfxdata="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" filled="f" stroked="f" strokeweight=".5pt">
+                  <v:shape w14:anchorId="04BF332D" id="Text Box 4" o:spid="_x0000_s1057" type="#_x0000_t202" alt="TEXT;TODAY_DATE" style="position:absolute;left:0;text-align:left;margin-left:-46.95pt;margin-top:22.65pt;width:173.25pt;height:33pt;z-index:251676672;visibility:visible;mso-wrap-style:square;mso-wrap-distance-left:9pt;mso-wrap-distance-top:0;mso-wrap-distance-right:9pt;mso-wrap-distance-bottom:0;mso-position-horizontal:absolute;mso-position-horizontal-relative:text;mso-position-vertical:absolute;mso-position-vertical-relative:text;v-text-anchor:top" o:gfxdata="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" filled="f" stroked="f" strokeweight=".5pt">
                     <v:textbox>
                       <w:txbxContent>
                         <w:p>
@@ -5179,6 +5179,7 @@
       <w:bookmarkStart w:id="8" w:name="_Toc15305287"/>
       <w:bookmarkStart w:id="9" w:name="_Toc15305367"/>
       <w:bookmarkStart w:id="10" w:name="_Toc15305410"/>
+      <w:bookmarkStart w:id="11" w:name="_Toc20231230"/>
       <w:r>
         <w:t>Table of Content</w:t>
       </w:r>
@@ -5192,6 +5193,7 @@
       <w:bookmarkEnd w:id="8"/>
       <w:bookmarkEnd w:id="9"/>
       <w:bookmarkEnd w:id="10"/>
+      <w:bookmarkEnd w:id="11"/>
       <w:r>
         <w:tab/>
       </w:r>
@@ -5240,6 +5242,8 @@
         </w:rPr>
         <w:fldChar w:fldCharType="separate"/>
       </w:r>
+      <w:bookmarkStart w:id="12" w:name="_GoBack"/>
+      <w:bookmarkEnd w:id="12"/>
       <w:r>
         <w:rPr>
           <w:noProof/>
@@ -5931,6 +5935,54 @@
     </w:p>
     <w:p>
       <w:pPr>
+        <w:pStyle w:val="TOC2"/>
+        <w:tabs>
+          <w:tab w:val="left" w:pos="1200"/>
+        </w:tabs>
+        <w:rPr>
+          <w:rFonts w:asciiTheme="minorHAnsi" w:eastAsiaTheme="minorEastAsia" w:hAnsiTheme="minorHAnsi" w:cstheme="minorBidi"/>
+          <w:smallCaps w:val="0"/>
+          <w:noProof/>
+          <w:color w:val="auto"/>
+          <w:sz w:val="22"/>
+          <w:szCs w:val="22"/>
+          <w:lang w:eastAsia="zh-CN"/>
+        </w:rPr>
+      </w:pPr>
+      <w:r>
+        <w:rPr>
+          <w:rFonts w:asciiTheme="minorHAnsi" w:hAnsiTheme="minorHAnsi" w:cstheme="minorHAnsi"/>
+          <w:noProof/>
+          <w14:scene3d>
+            <w14:camera w14:prst="orthographicFront"/>
+            <w14:lightRig w14:rig="threePt" w14:dir="t">
+              <w14:rot w14:lat="0" w14:lon="0" w14:rev="0"/>
+            </w14:lightRig>
+          </w14:scene3d>
+        </w:rPr>
+        <w:t>11.3.</w:t>
+      </w:r>
+      <w:r>
+        <w:rPr>
+          <w:rFonts w:asciiTheme="minorHAnsi" w:eastAsiaTheme="minorEastAsia" w:hAnsiTheme="minorHAnsi" w:cstheme="minorBidi"/>
+          <w:smallCaps w:val="0"/>
+          <w:noProof/>
+          <w:color w:val="auto"/>
+          <w:sz w:val="22"/>
+          <w:szCs w:val="22"/>
+          <w:lang w:eastAsia="zh-CN"/>
+        </w:rPr>
+        <w:tab/>
+      </w:r>
+      <w:r>
+        <w:rPr>
+          <w:noProof/>
+        </w:rPr>
+        <w:t>Applicability of NIST SP 800 53R4 in CAST Solution</w:t>
+      </w:r>
+    </w:p>
+    <w:p>
+      <w:pPr>
         <w:ind w:left="0" w:right="657"/>
         <w:rPr>
           <w:sz w:val="16"/>
@@ -5947,8 +5999,6 @@
         </w:rPr>
         <w:fldChar w:fldCharType="end"/>
       </w:r>
-      <w:bookmarkStart w:id="11" w:name="_GoBack"/>
-      <w:bookmarkEnd w:id="11"/>
     </w:p>
     <w:p>
       <w:pPr>
@@ -5958,20 +6008,20 @@
         <w:lastRenderedPageBreak/>
         <w:t xml:space="preserve"> </w:t>
       </w:r>
-      <w:bookmarkStart w:id="12" w:name="_Toc11157531"/>
-      <w:bookmarkStart w:id="13" w:name="_Toc14418878"/>
-      <w:bookmarkStart w:id="14" w:name="_Toc14680763"/>
-      <w:bookmarkStart w:id="15" w:name="_Toc14685918"/>
-      <w:bookmarkStart w:id="16" w:name="_Toc14687763"/>
-      <w:bookmarkStart w:id="17" w:name="_Toc14781448"/>
-      <w:bookmarkStart w:id="18" w:name="_Toc14781492"/>
-      <w:bookmarkStart w:id="19" w:name="_Toc15305288"/>
-      <w:bookmarkStart w:id="20" w:name="_Toc15305368"/>
-      <w:bookmarkStart w:id="21" w:name="_Toc15305411"/>
+      <w:bookmarkStart w:id="13" w:name="_Toc11157531"/>
+      <w:bookmarkStart w:id="14" w:name="_Toc14418878"/>
+      <w:bookmarkStart w:id="15" w:name="_Toc14680763"/>
+      <w:bookmarkStart w:id="16" w:name="_Toc14685918"/>
+      <w:bookmarkStart w:id="17" w:name="_Toc14687763"/>
+      <w:bookmarkStart w:id="18" w:name="_Toc14781448"/>
+      <w:bookmarkStart w:id="19" w:name="_Toc14781492"/>
+      <w:bookmarkStart w:id="20" w:name="_Toc15305288"/>
+      <w:bookmarkStart w:id="21" w:name="_Toc15305368"/>
+      <w:bookmarkStart w:id="22" w:name="_Toc15305411"/>
+      <w:bookmarkStart w:id="23" w:name="_Toc20231231"/>
       <w:r>
         <w:t>Introduction</w:t>
       </w:r>
-      <w:bookmarkEnd w:id="12"/>
       <w:bookmarkEnd w:id="13"/>
       <w:bookmarkEnd w:id="14"/>
       <w:bookmarkEnd w:id="15"/>
@@ -5981,6 +6031,8 @@
       <w:bookmarkEnd w:id="19"/>
       <w:bookmarkEnd w:id="20"/>
       <w:bookmarkEnd w:id="21"/>
+      <w:bookmarkEnd w:id="22"/>
+      <w:bookmarkEnd w:id="23"/>
     </w:p>
     <w:p>
       <w:pPr>
@@ -6039,32 +6091,31 @@
           <w:lang w:val="en-US"/>
         </w:rPr>
       </w:pPr>
-      <w:bookmarkStart w:id="22" w:name="_Toc380677725"/>
-      <w:bookmarkStart w:id="23" w:name="_Toc11157532"/>
-      <w:bookmarkStart w:id="24" w:name="_Toc14418879"/>
-      <w:bookmarkStart w:id="25" w:name="_Toc14680764"/>
-      <w:bookmarkStart w:id="26" w:name="_Toc14685919"/>
-      <w:bookmarkStart w:id="27" w:name="_Toc14687764"/>
-      <w:bookmarkStart w:id="28" w:name="_Toc14781449"/>
-      <w:bookmarkStart w:id="29" w:name="_Toc14781493"/>
-      <w:bookmarkStart w:id="30" w:name="_Toc15305289"/>
-      <w:bookmarkStart w:id="31" w:name="_Toc15305369"/>
-      <w:bookmarkStart w:id="32" w:name="_Toc15305412"/>
+      <w:bookmarkStart w:id="24" w:name="_Toc380677725"/>
+      <w:bookmarkStart w:id="25" w:name="_Toc11157532"/>
+      <w:bookmarkStart w:id="26" w:name="_Toc14418879"/>
+      <w:bookmarkStart w:id="27" w:name="_Toc14680764"/>
+      <w:bookmarkStart w:id="28" w:name="_Toc14685919"/>
+      <w:bookmarkStart w:id="29" w:name="_Toc14687764"/>
+      <w:bookmarkStart w:id="30" w:name="_Toc14781449"/>
+      <w:bookmarkStart w:id="31" w:name="_Toc14781493"/>
+      <w:bookmarkStart w:id="32" w:name="_Toc15305289"/>
+      <w:bookmarkStart w:id="33" w:name="_Toc15305369"/>
+      <w:bookmarkStart w:id="34" w:name="_Toc15305412"/>
+      <w:bookmarkStart w:id="35" w:name="_Toc20231232"/>
       <w:r>
         <w:rPr>
           <w:lang w:val="en-US"/>
         </w:rPr>
         <w:t xml:space="preserve">Application </w:t>
       </w:r>
-      <w:bookmarkEnd w:id="22"/>
+      <w:bookmarkEnd w:id="24"/>
       <w:r>
         <w:rPr>
           <w:lang w:val="en-US"/>
         </w:rPr>
         <w:t>Characteristics</w:t>
       </w:r>
-      <w:bookmarkEnd w:id="23"/>
-      <w:bookmarkEnd w:id="24"/>
       <w:bookmarkEnd w:id="25"/>
       <w:bookmarkEnd w:id="26"/>
       <w:bookmarkEnd w:id="27"/>
@@ -6073,6 +6124,9 @@
       <w:bookmarkEnd w:id="30"/>
       <w:bookmarkEnd w:id="31"/>
       <w:bookmarkEnd w:id="32"/>
+      <w:bookmarkEnd w:id="33"/>
+      <w:bookmarkEnd w:id="34"/>
+      <w:bookmarkEnd w:id="35"/>
     </w:p>
     <w:p>
       <w:pPr>
@@ -6958,16 +7012,17 @@
           <w:sz w:val="22"/>
         </w:rPr>
       </w:pPr>
-      <w:bookmarkStart w:id="33" w:name="_Toc11157533"/>
-      <w:bookmarkStart w:id="34" w:name="_Toc14418880"/>
-      <w:bookmarkStart w:id="35" w:name="_Toc14680765"/>
-      <w:bookmarkStart w:id="36" w:name="_Toc14685920"/>
-      <w:bookmarkStart w:id="37" w:name="_Toc14687765"/>
-      <w:bookmarkStart w:id="38" w:name="_Toc14781450"/>
-      <w:bookmarkStart w:id="39" w:name="_Toc14781494"/>
-      <w:bookmarkStart w:id="40" w:name="_Toc15305290"/>
-      <w:bookmarkStart w:id="41" w:name="_Toc15305370"/>
-      <w:bookmarkStart w:id="42" w:name="_Toc15305413"/>
+      <w:bookmarkStart w:id="36" w:name="_Toc11157533"/>
+      <w:bookmarkStart w:id="37" w:name="_Toc14418880"/>
+      <w:bookmarkStart w:id="38" w:name="_Toc14680765"/>
+      <w:bookmarkStart w:id="39" w:name="_Toc14685920"/>
+      <w:bookmarkStart w:id="40" w:name="_Toc14687765"/>
+      <w:bookmarkStart w:id="41" w:name="_Toc14781450"/>
+      <w:bookmarkStart w:id="42" w:name="_Toc14781494"/>
+      <w:bookmarkStart w:id="43" w:name="_Toc15305290"/>
+      <w:bookmarkStart w:id="44" w:name="_Toc15305370"/>
+      <w:bookmarkStart w:id="45" w:name="_Toc15305413"/>
+      <w:bookmarkStart w:id="46" w:name="_Toc20231233"/>
       <w:r>
         <w:lastRenderedPageBreak/>
         <w:t>NIST SP 800 53R4</w:t>
@@ -6975,19 +7030,20 @@
       <w:r>
         <w:t xml:space="preserve"> </w:t>
       </w:r>
-      <w:bookmarkEnd w:id="33"/>
-      <w:bookmarkEnd w:id="34"/>
-      <w:bookmarkEnd w:id="35"/>
       <w:bookmarkEnd w:id="36"/>
       <w:bookmarkEnd w:id="37"/>
+      <w:bookmarkEnd w:id="38"/>
+      <w:bookmarkEnd w:id="39"/>
+      <w:bookmarkEnd w:id="40"/>
       <w:r>
         <w:t>Summary</w:t>
       </w:r>
-      <w:bookmarkEnd w:id="38"/>
-      <w:bookmarkEnd w:id="39"/>
-      <w:bookmarkEnd w:id="40"/>
       <w:bookmarkEnd w:id="41"/>
       <w:bookmarkEnd w:id="42"/>
+      <w:bookmarkEnd w:id="43"/>
+      <w:bookmarkEnd w:id="44"/>
+      <w:bookmarkEnd w:id="45"/>
+      <w:bookmarkEnd w:id="46"/>
     </w:p>
     <w:p>
       <w:pPr>
@@ -7069,16 +7125,17 @@
           <w:rFonts w:eastAsia="Calibri"/>
         </w:rPr>
       </w:pPr>
-      <w:bookmarkStart w:id="43" w:name="_Toc11157534"/>
-      <w:bookmarkStart w:id="44" w:name="_Toc14418881"/>
-      <w:bookmarkStart w:id="45" w:name="_Toc14680766"/>
-      <w:bookmarkStart w:id="46" w:name="_Toc14685921"/>
-      <w:bookmarkStart w:id="47" w:name="_Toc14687766"/>
-      <w:bookmarkStart w:id="48" w:name="_Toc14781451"/>
-      <w:bookmarkStart w:id="49" w:name="_Toc14781495"/>
-      <w:bookmarkStart w:id="50" w:name="_Toc15305291"/>
-      <w:bookmarkStart w:id="51" w:name="_Toc15305371"/>
-      <w:bookmarkStart w:id="52" w:name="_Toc15305414"/>
+      <w:bookmarkStart w:id="47" w:name="_Toc11157534"/>
+      <w:bookmarkStart w:id="48" w:name="_Toc14418881"/>
+      <w:bookmarkStart w:id="49" w:name="_Toc14680766"/>
+      <w:bookmarkStart w:id="50" w:name="_Toc14685921"/>
+      <w:bookmarkStart w:id="51" w:name="_Toc14687766"/>
+      <w:bookmarkStart w:id="52" w:name="_Toc14781451"/>
+      <w:bookmarkStart w:id="53" w:name="_Toc14781495"/>
+      <w:bookmarkStart w:id="54" w:name="_Toc15305291"/>
+      <w:bookmarkStart w:id="55" w:name="_Toc15305371"/>
+      <w:bookmarkStart w:id="56" w:name="_Toc15305414"/>
+      <w:bookmarkStart w:id="57" w:name="_Toc20231234"/>
       <w:r>
         <w:rPr>
           <w:rFonts w:eastAsia="Calibri"/>
@@ -7106,7 +7163,7 @@
         </w:rPr>
         <w:t xml:space="preserve"> </w:t>
       </w:r>
-      <w:bookmarkEnd w:id="43"/>
+      <w:bookmarkEnd w:id="47"/>
       <w:r>
         <w:rPr>
           <w:rFonts w:eastAsia="Calibri"/>
@@ -7114,15 +7171,16 @@
         </w:rPr>
         <w:t>Summary</w:t>
       </w:r>
-      <w:bookmarkEnd w:id="44"/>
-      <w:bookmarkEnd w:id="45"/>
-      <w:bookmarkEnd w:id="46"/>
-      <w:bookmarkEnd w:id="47"/>
       <w:bookmarkEnd w:id="48"/>
       <w:bookmarkEnd w:id="49"/>
       <w:bookmarkEnd w:id="50"/>
       <w:bookmarkEnd w:id="51"/>
       <w:bookmarkEnd w:id="52"/>
+      <w:bookmarkEnd w:id="53"/>
+      <w:bookmarkEnd w:id="54"/>
+      <w:bookmarkEnd w:id="55"/>
+      <w:bookmarkEnd w:id="56"/>
+      <w:bookmarkEnd w:id="57"/>
     </w:p>
     <w:p>
       <w:pPr>
@@ -7958,16 +8016,17 @@
           <w:rFonts w:eastAsia="Calibri"/>
         </w:rPr>
       </w:pPr>
-      <w:bookmarkStart w:id="53" w:name="_Toc11157535"/>
-      <w:bookmarkStart w:id="54" w:name="_Toc14418883"/>
-      <w:bookmarkStart w:id="55" w:name="_Toc14680768"/>
-      <w:bookmarkStart w:id="56" w:name="_Toc14685923"/>
-      <w:bookmarkStart w:id="57" w:name="_Toc14687768"/>
-      <w:bookmarkStart w:id="58" w:name="_Toc14781453"/>
-      <w:bookmarkStart w:id="59" w:name="_Toc14781497"/>
-      <w:bookmarkStart w:id="60" w:name="_Toc15305293"/>
-      <w:bookmarkStart w:id="61" w:name="_Toc15305372"/>
-      <w:bookmarkStart w:id="62" w:name="_Toc15305415"/>
+      <w:bookmarkStart w:id="58" w:name="_Toc11157535"/>
+      <w:bookmarkStart w:id="59" w:name="_Toc14418883"/>
+      <w:bookmarkStart w:id="60" w:name="_Toc14680768"/>
+      <w:bookmarkStart w:id="61" w:name="_Toc14685923"/>
+      <w:bookmarkStart w:id="62" w:name="_Toc14687768"/>
+      <w:bookmarkStart w:id="63" w:name="_Toc14781453"/>
+      <w:bookmarkStart w:id="64" w:name="_Toc14781497"/>
+      <w:bookmarkStart w:id="65" w:name="_Toc15305293"/>
+      <w:bookmarkStart w:id="66" w:name="_Toc15305372"/>
+      <w:bookmarkStart w:id="67" w:name="_Toc15305415"/>
+      <w:bookmarkStart w:id="68" w:name="_Toc20231235"/>
       <w:r>
         <w:rPr>
           <w:rFonts w:eastAsia="Calibri"/>
@@ -7981,16 +8040,17 @@
         </w:rPr>
         <w:t>NIST-SP-800-53R4-AC</w:t>
       </w:r>
-      <w:bookmarkEnd w:id="53"/>
-      <w:bookmarkEnd w:id="54"/>
-      <w:bookmarkEnd w:id="55"/>
-      <w:bookmarkEnd w:id="56"/>
-      <w:bookmarkEnd w:id="57"/>
       <w:bookmarkEnd w:id="58"/>
       <w:bookmarkEnd w:id="59"/>
       <w:bookmarkEnd w:id="60"/>
       <w:bookmarkEnd w:id="61"/>
       <w:bookmarkEnd w:id="62"/>
+      <w:bookmarkEnd w:id="63"/>
+      <w:bookmarkEnd w:id="64"/>
+      <w:bookmarkEnd w:id="65"/>
+      <w:bookmarkEnd w:id="66"/>
+      <w:bookmarkEnd w:id="67"/>
+      <w:bookmarkEnd w:id="68"/>
     </w:p>
     <w:p>
       <w:pPr>
@@ -9103,16 +9163,17 @@
           <w:rFonts w:eastAsia="Calibri"/>
         </w:rPr>
       </w:pPr>
-      <w:bookmarkStart w:id="63" w:name="_Toc11157536"/>
-      <w:bookmarkStart w:id="64" w:name="_Toc14418884"/>
-      <w:bookmarkStart w:id="65" w:name="_Toc14680769"/>
-      <w:bookmarkStart w:id="66" w:name="_Toc14685924"/>
-      <w:bookmarkStart w:id="67" w:name="_Toc14687769"/>
-      <w:bookmarkStart w:id="68" w:name="_Toc14781454"/>
-      <w:bookmarkStart w:id="69" w:name="_Toc14781498"/>
-      <w:bookmarkStart w:id="70" w:name="_Toc15305294"/>
-      <w:bookmarkStart w:id="71" w:name="_Toc15305373"/>
-      <w:bookmarkStart w:id="72" w:name="_Toc15305416"/>
+      <w:bookmarkStart w:id="69" w:name="_Toc11157536"/>
+      <w:bookmarkStart w:id="70" w:name="_Toc14418884"/>
+      <w:bookmarkStart w:id="71" w:name="_Toc14680769"/>
+      <w:bookmarkStart w:id="72" w:name="_Toc14685924"/>
+      <w:bookmarkStart w:id="73" w:name="_Toc14687769"/>
+      <w:bookmarkStart w:id="74" w:name="_Toc14781454"/>
+      <w:bookmarkStart w:id="75" w:name="_Toc14781498"/>
+      <w:bookmarkStart w:id="76" w:name="_Toc15305294"/>
+      <w:bookmarkStart w:id="77" w:name="_Toc15305373"/>
+      <w:bookmarkStart w:id="78" w:name="_Toc15305416"/>
+      <w:bookmarkStart w:id="79" w:name="_Toc20231236"/>
       <w:r>
         <w:rPr>
           <w:rFonts w:eastAsia="Calibri"/>
@@ -9126,16 +9187,17 @@
         </w:rPr>
         <w:t>NIST-SP-800-53R4-AU</w:t>
       </w:r>
-      <w:bookmarkEnd w:id="63"/>
-      <w:bookmarkEnd w:id="64"/>
-      <w:bookmarkEnd w:id="65"/>
-      <w:bookmarkEnd w:id="66"/>
-      <w:bookmarkEnd w:id="67"/>
-      <w:bookmarkEnd w:id="68"/>
       <w:bookmarkEnd w:id="69"/>
       <w:bookmarkEnd w:id="70"/>
       <w:bookmarkEnd w:id="71"/>
       <w:bookmarkEnd w:id="72"/>
+      <w:bookmarkEnd w:id="73"/>
+      <w:bookmarkEnd w:id="74"/>
+      <w:bookmarkEnd w:id="75"/>
+      <w:bookmarkEnd w:id="76"/>
+      <w:bookmarkEnd w:id="77"/>
+      <w:bookmarkEnd w:id="78"/>
+      <w:bookmarkEnd w:id="79"/>
     </w:p>
     <w:p>
       <w:pPr>
@@ -10302,16 +10364,17 @@
           <w:rFonts w:eastAsia="Calibri"/>
         </w:rPr>
       </w:pPr>
-      <w:bookmarkStart w:id="73" w:name="_Toc11157537"/>
-      <w:bookmarkStart w:id="74" w:name="_Toc14418885"/>
-      <w:bookmarkStart w:id="75" w:name="_Toc14680770"/>
-      <w:bookmarkStart w:id="76" w:name="_Toc14685925"/>
-      <w:bookmarkStart w:id="77" w:name="_Toc14687770"/>
-      <w:bookmarkStart w:id="78" w:name="_Toc14781455"/>
-      <w:bookmarkStart w:id="79" w:name="_Toc14781499"/>
-      <w:bookmarkStart w:id="80" w:name="_Toc15305295"/>
-      <w:bookmarkStart w:id="81" w:name="_Toc15305374"/>
-      <w:bookmarkStart w:id="82" w:name="_Toc15305417"/>
+      <w:bookmarkStart w:id="80" w:name="_Toc11157537"/>
+      <w:bookmarkStart w:id="81" w:name="_Toc14418885"/>
+      <w:bookmarkStart w:id="82" w:name="_Toc14680770"/>
+      <w:bookmarkStart w:id="83" w:name="_Toc14685925"/>
+      <w:bookmarkStart w:id="84" w:name="_Toc14687770"/>
+      <w:bookmarkStart w:id="85" w:name="_Toc14781455"/>
+      <w:bookmarkStart w:id="86" w:name="_Toc14781499"/>
+      <w:bookmarkStart w:id="87" w:name="_Toc15305295"/>
+      <w:bookmarkStart w:id="88" w:name="_Toc15305374"/>
+      <w:bookmarkStart w:id="89" w:name="_Toc15305417"/>
+      <w:bookmarkStart w:id="90" w:name="_Toc20231237"/>
       <w:r>
         <w:rPr>
           <w:rFonts w:eastAsia="Calibri"/>
@@ -10325,16 +10388,17 @@
         </w:rPr>
         <w:t>NIST-SP-800-53R4-CA</w:t>
       </w:r>
-      <w:bookmarkEnd w:id="73"/>
-      <w:bookmarkEnd w:id="74"/>
-      <w:bookmarkEnd w:id="75"/>
-      <w:bookmarkEnd w:id="76"/>
-      <w:bookmarkEnd w:id="77"/>
-      <w:bookmarkEnd w:id="78"/>
-      <w:bookmarkEnd w:id="79"/>
       <w:bookmarkEnd w:id="80"/>
       <w:bookmarkEnd w:id="81"/>
       <w:bookmarkEnd w:id="82"/>
+      <w:bookmarkEnd w:id="83"/>
+      <w:bookmarkEnd w:id="84"/>
+      <w:bookmarkEnd w:id="85"/>
+      <w:bookmarkEnd w:id="86"/>
+      <w:bookmarkEnd w:id="87"/>
+      <w:bookmarkEnd w:id="88"/>
+      <w:bookmarkEnd w:id="89"/>
+      <w:bookmarkEnd w:id="90"/>
     </w:p>
     <w:p>
       <w:pPr>
@@ -11473,16 +11537,17 @@
           <w:rFonts w:eastAsia="Calibri"/>
         </w:rPr>
       </w:pPr>
-      <w:bookmarkStart w:id="83" w:name="_Toc11157538"/>
-      <w:bookmarkStart w:id="84" w:name="_Toc14418886"/>
-      <w:bookmarkStart w:id="85" w:name="_Toc14680771"/>
-      <w:bookmarkStart w:id="86" w:name="_Toc14685926"/>
-      <w:bookmarkStart w:id="87" w:name="_Toc14687771"/>
-      <w:bookmarkStart w:id="88" w:name="_Toc14781456"/>
-      <w:bookmarkStart w:id="89" w:name="_Toc14781500"/>
-      <w:bookmarkStart w:id="90" w:name="_Toc15305296"/>
-      <w:bookmarkStart w:id="91" w:name="_Toc15305375"/>
-      <w:bookmarkStart w:id="92" w:name="_Toc15305418"/>
+      <w:bookmarkStart w:id="91" w:name="_Toc11157538"/>
+      <w:bookmarkStart w:id="92" w:name="_Toc14418886"/>
+      <w:bookmarkStart w:id="93" w:name="_Toc14680771"/>
+      <w:bookmarkStart w:id="94" w:name="_Toc14685926"/>
+      <w:bookmarkStart w:id="95" w:name="_Toc14687771"/>
+      <w:bookmarkStart w:id="96" w:name="_Toc14781456"/>
+      <w:bookmarkStart w:id="97" w:name="_Toc14781500"/>
+      <w:bookmarkStart w:id="98" w:name="_Toc15305296"/>
+      <w:bookmarkStart w:id="99" w:name="_Toc15305375"/>
+      <w:bookmarkStart w:id="100" w:name="_Toc15305418"/>
+      <w:bookmarkStart w:id="101" w:name="_Toc20231238"/>
       <w:r>
         <w:rPr>
           <w:rFonts w:eastAsia="Calibri"/>
@@ -11496,16 +11561,17 @@
         </w:rPr>
         <w:t>NIST-SP-800-53R4-CM</w:t>
       </w:r>
-      <w:bookmarkEnd w:id="83"/>
-      <w:bookmarkEnd w:id="84"/>
-      <w:bookmarkEnd w:id="85"/>
-      <w:bookmarkEnd w:id="86"/>
-      <w:bookmarkEnd w:id="87"/>
-      <w:bookmarkEnd w:id="88"/>
-      <w:bookmarkEnd w:id="89"/>
-      <w:bookmarkEnd w:id="90"/>
       <w:bookmarkEnd w:id="91"/>
       <w:bookmarkEnd w:id="92"/>
+      <w:bookmarkEnd w:id="93"/>
+      <w:bookmarkEnd w:id="94"/>
+      <w:bookmarkEnd w:id="95"/>
+      <w:bookmarkEnd w:id="96"/>
+      <w:bookmarkEnd w:id="97"/>
+      <w:bookmarkEnd w:id="98"/>
+      <w:bookmarkEnd w:id="99"/>
+      <w:bookmarkEnd w:id="100"/>
+      <w:bookmarkEnd w:id="101"/>
     </w:p>
     <w:p>
       <w:pPr>
@@ -12643,16 +12709,17 @@
           <w:rFonts w:eastAsia="Calibri"/>
         </w:rPr>
       </w:pPr>
-      <w:bookmarkStart w:id="93" w:name="_Toc11157539"/>
-      <w:bookmarkStart w:id="94" w:name="_Toc14418887"/>
-      <w:bookmarkStart w:id="95" w:name="_Toc14680772"/>
-      <w:bookmarkStart w:id="96" w:name="_Toc14685927"/>
-      <w:bookmarkStart w:id="97" w:name="_Toc14687772"/>
-      <w:bookmarkStart w:id="98" w:name="_Toc14781457"/>
-      <w:bookmarkStart w:id="99" w:name="_Toc14781501"/>
-      <w:bookmarkStart w:id="100" w:name="_Toc15305297"/>
-      <w:bookmarkStart w:id="101" w:name="_Toc15305376"/>
-      <w:bookmarkStart w:id="102" w:name="_Toc15305419"/>
+      <w:bookmarkStart w:id="102" w:name="_Toc11157539"/>
+      <w:bookmarkStart w:id="103" w:name="_Toc14418887"/>
+      <w:bookmarkStart w:id="104" w:name="_Toc14680772"/>
+      <w:bookmarkStart w:id="105" w:name="_Toc14685927"/>
+      <w:bookmarkStart w:id="106" w:name="_Toc14687772"/>
+      <w:bookmarkStart w:id="107" w:name="_Toc14781457"/>
+      <w:bookmarkStart w:id="108" w:name="_Toc14781501"/>
+      <w:bookmarkStart w:id="109" w:name="_Toc15305297"/>
+      <w:bookmarkStart w:id="110" w:name="_Toc15305376"/>
+      <w:bookmarkStart w:id="111" w:name="_Toc15305419"/>
+      <w:bookmarkStart w:id="112" w:name="_Toc20231239"/>
       <w:r>
         <w:rPr>
           <w:rFonts w:eastAsia="Calibri"/>
@@ -12666,16 +12733,17 @@
         </w:rPr>
         <w:t>NIST-SP-800-53R4-IA</w:t>
       </w:r>
-      <w:bookmarkEnd w:id="93"/>
-      <w:bookmarkEnd w:id="94"/>
-      <w:bookmarkEnd w:id="95"/>
-      <w:bookmarkEnd w:id="96"/>
-      <w:bookmarkEnd w:id="97"/>
-      <w:bookmarkEnd w:id="98"/>
-      <w:bookmarkEnd w:id="99"/>
-      <w:bookmarkEnd w:id="100"/>
-      <w:bookmarkEnd w:id="101"/>
       <w:bookmarkEnd w:id="102"/>
+      <w:bookmarkEnd w:id="103"/>
+      <w:bookmarkEnd w:id="104"/>
+      <w:bookmarkEnd w:id="105"/>
+      <w:bookmarkEnd w:id="106"/>
+      <w:bookmarkEnd w:id="107"/>
+      <w:bookmarkEnd w:id="108"/>
+      <w:bookmarkEnd w:id="109"/>
+      <w:bookmarkEnd w:id="110"/>
+      <w:bookmarkEnd w:id="111"/>
+      <w:bookmarkEnd w:id="112"/>
     </w:p>
     <w:p>
       <w:pPr>
@@ -13811,16 +13879,17 @@
           <w:rFonts w:eastAsia="Calibri"/>
         </w:rPr>
       </w:pPr>
-      <w:bookmarkStart w:id="103" w:name="_Toc11157540"/>
-      <w:bookmarkStart w:id="104" w:name="_Toc14418888"/>
-      <w:bookmarkStart w:id="105" w:name="_Toc14680773"/>
-      <w:bookmarkStart w:id="106" w:name="_Toc14685928"/>
-      <w:bookmarkStart w:id="107" w:name="_Toc14687773"/>
-      <w:bookmarkStart w:id="108" w:name="_Toc14781458"/>
-      <w:bookmarkStart w:id="109" w:name="_Toc14781502"/>
-      <w:bookmarkStart w:id="110" w:name="_Toc15305298"/>
-      <w:bookmarkStart w:id="111" w:name="_Toc15305377"/>
-      <w:bookmarkStart w:id="112" w:name="_Toc15305420"/>
+      <w:bookmarkStart w:id="113" w:name="_Toc11157540"/>
+      <w:bookmarkStart w:id="114" w:name="_Toc14418888"/>
+      <w:bookmarkStart w:id="115" w:name="_Toc14680773"/>
+      <w:bookmarkStart w:id="116" w:name="_Toc14685928"/>
+      <w:bookmarkStart w:id="117" w:name="_Toc14687773"/>
+      <w:bookmarkStart w:id="118" w:name="_Toc14781458"/>
+      <w:bookmarkStart w:id="119" w:name="_Toc14781502"/>
+      <w:bookmarkStart w:id="120" w:name="_Toc15305298"/>
+      <w:bookmarkStart w:id="121" w:name="_Toc15305377"/>
+      <w:bookmarkStart w:id="122" w:name="_Toc15305420"/>
+      <w:bookmarkStart w:id="123" w:name="_Toc20231240"/>
       <w:r>
         <w:rPr>
           <w:rFonts w:eastAsia="Calibri"/>
@@ -13834,16 +13903,17 @@
         </w:rPr>
         <w:t>NIST-SP-800-53R4-SA</w:t>
       </w:r>
-      <w:bookmarkEnd w:id="103"/>
-      <w:bookmarkEnd w:id="104"/>
-      <w:bookmarkEnd w:id="105"/>
-      <w:bookmarkEnd w:id="106"/>
-      <w:bookmarkEnd w:id="107"/>
-      <w:bookmarkEnd w:id="108"/>
-      <w:bookmarkEnd w:id="109"/>
-      <w:bookmarkEnd w:id="110"/>
-      <w:bookmarkEnd w:id="111"/>
-      <w:bookmarkEnd w:id="112"/>
+      <w:bookmarkEnd w:id="113"/>
+      <w:bookmarkEnd w:id="114"/>
+      <w:bookmarkEnd w:id="115"/>
+      <w:bookmarkEnd w:id="116"/>
+      <w:bookmarkEnd w:id="117"/>
+      <w:bookmarkEnd w:id="118"/>
+      <w:bookmarkEnd w:id="119"/>
+      <w:bookmarkEnd w:id="120"/>
+      <w:bookmarkEnd w:id="121"/>
+      <w:bookmarkEnd w:id="122"/>
+      <w:bookmarkEnd w:id="123"/>
     </w:p>
     <w:p>
       <w:pPr>
@@ -14982,16 +15052,17 @@
           <w:rFonts w:eastAsia="Calibri"/>
         </w:rPr>
       </w:pPr>
-      <w:bookmarkStart w:id="113" w:name="_Toc11157541"/>
-      <w:bookmarkStart w:id="114" w:name="_Toc14418889"/>
-      <w:bookmarkStart w:id="115" w:name="_Toc14680774"/>
-      <w:bookmarkStart w:id="116" w:name="_Toc14685929"/>
-      <w:bookmarkStart w:id="117" w:name="_Toc14687774"/>
-      <w:bookmarkStart w:id="118" w:name="_Toc14781459"/>
-      <w:bookmarkStart w:id="119" w:name="_Toc14781503"/>
-      <w:bookmarkStart w:id="120" w:name="_Toc15305299"/>
-      <w:bookmarkStart w:id="121" w:name="_Toc15305378"/>
-      <w:bookmarkStart w:id="122" w:name="_Toc15305421"/>
+      <w:bookmarkStart w:id="124" w:name="_Toc11157541"/>
+      <w:bookmarkStart w:id="125" w:name="_Toc14418889"/>
+      <w:bookmarkStart w:id="126" w:name="_Toc14680774"/>
+      <w:bookmarkStart w:id="127" w:name="_Toc14685929"/>
+      <w:bookmarkStart w:id="128" w:name="_Toc14687774"/>
+      <w:bookmarkStart w:id="129" w:name="_Toc14781459"/>
+      <w:bookmarkStart w:id="130" w:name="_Toc14781503"/>
+      <w:bookmarkStart w:id="131" w:name="_Toc15305299"/>
+      <w:bookmarkStart w:id="132" w:name="_Toc15305378"/>
+      <w:bookmarkStart w:id="133" w:name="_Toc15305421"/>
+      <w:bookmarkStart w:id="134" w:name="_Toc20231241"/>
       <w:r>
         <w:rPr>
           <w:rFonts w:eastAsia="Calibri"/>
@@ -15005,16 +15076,17 @@
         </w:rPr>
         <w:t>NIST-SP-800-53R4-SC</w:t>
       </w:r>
-      <w:bookmarkEnd w:id="113"/>
-      <w:bookmarkEnd w:id="114"/>
-      <w:bookmarkEnd w:id="115"/>
-      <w:bookmarkEnd w:id="116"/>
-      <w:bookmarkEnd w:id="117"/>
-      <w:bookmarkEnd w:id="118"/>
-      <w:bookmarkEnd w:id="119"/>
-      <w:bookmarkEnd w:id="120"/>
-      <w:bookmarkEnd w:id="121"/>
-      <w:bookmarkEnd w:id="122"/>
+      <w:bookmarkEnd w:id="124"/>
+      <w:bookmarkEnd w:id="125"/>
+      <w:bookmarkEnd w:id="126"/>
+      <w:bookmarkEnd w:id="127"/>
+      <w:bookmarkEnd w:id="128"/>
+      <w:bookmarkEnd w:id="129"/>
+      <w:bookmarkEnd w:id="130"/>
+      <w:bookmarkEnd w:id="131"/>
+      <w:bookmarkEnd w:id="132"/>
+      <w:bookmarkEnd w:id="133"/>
+      <w:bookmarkEnd w:id="134"/>
     </w:p>
     <w:p>
       <w:pPr>
@@ -16153,16 +16225,17 @@
           <w:rFonts w:eastAsia="Calibri"/>
         </w:rPr>
       </w:pPr>
-      <w:bookmarkStart w:id="123" w:name="_Toc11157542"/>
-      <w:bookmarkStart w:id="124" w:name="_Toc14418890"/>
-      <w:bookmarkStart w:id="125" w:name="_Toc14680775"/>
-      <w:bookmarkStart w:id="126" w:name="_Toc14685930"/>
-      <w:bookmarkStart w:id="127" w:name="_Toc14687775"/>
-      <w:bookmarkStart w:id="128" w:name="_Toc14781460"/>
-      <w:bookmarkStart w:id="129" w:name="_Toc14781504"/>
-      <w:bookmarkStart w:id="130" w:name="_Toc15305300"/>
-      <w:bookmarkStart w:id="131" w:name="_Toc15305379"/>
-      <w:bookmarkStart w:id="132" w:name="_Toc15305422"/>
+      <w:bookmarkStart w:id="135" w:name="_Toc11157542"/>
+      <w:bookmarkStart w:id="136" w:name="_Toc14418890"/>
+      <w:bookmarkStart w:id="137" w:name="_Toc14680775"/>
+      <w:bookmarkStart w:id="138" w:name="_Toc14685930"/>
+      <w:bookmarkStart w:id="139" w:name="_Toc14687775"/>
+      <w:bookmarkStart w:id="140" w:name="_Toc14781460"/>
+      <w:bookmarkStart w:id="141" w:name="_Toc14781504"/>
+      <w:bookmarkStart w:id="142" w:name="_Toc15305300"/>
+      <w:bookmarkStart w:id="143" w:name="_Toc15305379"/>
+      <w:bookmarkStart w:id="144" w:name="_Toc15305422"/>
+      <w:bookmarkStart w:id="145" w:name="_Toc20231242"/>
       <w:r>
         <w:rPr>
           <w:rFonts w:eastAsia="Calibri"/>
@@ -16176,16 +16249,17 @@
         </w:rPr>
         <w:t>NIST-SP-800-53R4-SI</w:t>
       </w:r>
-      <w:bookmarkEnd w:id="123"/>
-      <w:bookmarkEnd w:id="124"/>
-      <w:bookmarkEnd w:id="125"/>
-      <w:bookmarkEnd w:id="126"/>
-      <w:bookmarkEnd w:id="127"/>
-      <w:bookmarkEnd w:id="128"/>
-      <w:bookmarkEnd w:id="129"/>
-      <w:bookmarkEnd w:id="130"/>
-      <w:bookmarkEnd w:id="131"/>
-      <w:bookmarkEnd w:id="132"/>
+      <w:bookmarkEnd w:id="135"/>
+      <w:bookmarkEnd w:id="136"/>
+      <w:bookmarkEnd w:id="137"/>
+      <w:bookmarkEnd w:id="138"/>
+      <w:bookmarkEnd w:id="139"/>
+      <w:bookmarkEnd w:id="140"/>
+      <w:bookmarkEnd w:id="141"/>
+      <w:bookmarkEnd w:id="142"/>
+      <w:bookmarkEnd w:id="143"/>
+      <w:bookmarkEnd w:id="144"/>
+      <w:bookmarkEnd w:id="145"/>
     </w:p>
     <w:p>
       <w:pPr>
@@ -17327,16 +17401,17 @@
       <w:pPr>
         <w:pStyle w:val="Heading1"/>
       </w:pPr>
-      <w:bookmarkStart w:id="133" w:name="_Toc11157543"/>
-      <w:bookmarkStart w:id="134" w:name="_Toc14418891"/>
-      <w:bookmarkStart w:id="135" w:name="_Toc14680776"/>
-      <w:bookmarkStart w:id="136" w:name="_Toc14685931"/>
-      <w:bookmarkStart w:id="137" w:name="_Toc14687776"/>
-      <w:bookmarkStart w:id="138" w:name="_Toc14781461"/>
-      <w:bookmarkStart w:id="139" w:name="_Toc14781505"/>
-      <w:bookmarkStart w:id="140" w:name="_Toc15305301"/>
-      <w:bookmarkStart w:id="141" w:name="_Toc15305380"/>
-      <w:bookmarkStart w:id="142" w:name="_Toc15305423"/>
+      <w:bookmarkStart w:id="146" w:name="_Toc11157543"/>
+      <w:bookmarkStart w:id="147" w:name="_Toc14418891"/>
+      <w:bookmarkStart w:id="148" w:name="_Toc14680776"/>
+      <w:bookmarkStart w:id="149" w:name="_Toc14685931"/>
+      <w:bookmarkStart w:id="150" w:name="_Toc14687776"/>
+      <w:bookmarkStart w:id="151" w:name="_Toc14781461"/>
+      <w:bookmarkStart w:id="152" w:name="_Toc14781505"/>
+      <w:bookmarkStart w:id="153" w:name="_Toc15305301"/>
+      <w:bookmarkStart w:id="154" w:name="_Toc15305380"/>
+      <w:bookmarkStart w:id="155" w:name="_Toc15305423"/>
+      <w:bookmarkStart w:id="156" w:name="_Toc20231243"/>
       <w:r>
         <w:lastRenderedPageBreak/>
         <w:t>A</w:t>
@@ -17344,41 +17419,6 @@
       <w:r>
         <w:t>ppendix</w:t>
       </w:r>
-      <w:bookmarkEnd w:id="133"/>
-      <w:bookmarkEnd w:id="134"/>
-      <w:bookmarkEnd w:id="135"/>
-      <w:bookmarkEnd w:id="136"/>
-      <w:bookmarkEnd w:id="137"/>
-      <w:bookmarkEnd w:id="138"/>
-      <w:bookmarkEnd w:id="139"/>
-      <w:bookmarkEnd w:id="140"/>
-      <w:bookmarkEnd w:id="141"/>
-      <w:bookmarkEnd w:id="142"/>
-      <w:r>
-        <w:t xml:space="preserve"> </w:t>
-      </w:r>
-    </w:p>
-    <w:p>
-      <w:pPr>
-        <w:pStyle w:val="Heading2"/>
-        <w:ind w:right="657"/>
-      </w:pPr>
-      <w:bookmarkStart w:id="143" w:name="_Toc14688965"/>
-      <w:bookmarkStart w:id="144" w:name="_Toc14689045"/>
-      <w:bookmarkStart w:id="145" w:name="_Toc14680777"/>
-      <w:bookmarkStart w:id="146" w:name="_Toc14685932"/>
-      <w:bookmarkStart w:id="147" w:name="_Toc14687777"/>
-      <w:bookmarkStart w:id="148" w:name="_Toc14781462"/>
-      <w:bookmarkStart w:id="149" w:name="_Toc14781506"/>
-      <w:bookmarkStart w:id="150" w:name="_Toc15305302"/>
-      <w:bookmarkStart w:id="151" w:name="_Toc15305381"/>
-      <w:bookmarkStart w:id="152" w:name="_Toc15305424"/>
-      <w:r>
-        <w:t>About CAST Software Intelligence</w:t>
-      </w:r>
-      <w:bookmarkEnd w:id="143"/>
-      <w:bookmarkEnd w:id="144"/>
-      <w:bookmarkEnd w:id="145"/>
       <w:bookmarkEnd w:id="146"/>
       <w:bookmarkEnd w:id="147"/>
       <w:bookmarkEnd w:id="148"/>
@@ -17386,6 +17426,44 @@
       <w:bookmarkEnd w:id="150"/>
       <w:bookmarkEnd w:id="151"/>
       <w:bookmarkEnd w:id="152"/>
+      <w:bookmarkEnd w:id="153"/>
+      <w:bookmarkEnd w:id="154"/>
+      <w:bookmarkEnd w:id="155"/>
+      <w:bookmarkEnd w:id="156"/>
+      <w:r>
+        <w:t xml:space="preserve"> </w:t>
+      </w:r>
+    </w:p>
+    <w:p>
+      <w:pPr>
+        <w:pStyle w:val="Heading2"/>
+        <w:ind w:right="657"/>
+      </w:pPr>
+      <w:bookmarkStart w:id="157" w:name="_Toc14688965"/>
+      <w:bookmarkStart w:id="158" w:name="_Toc14689045"/>
+      <w:bookmarkStart w:id="159" w:name="_Toc14680777"/>
+      <w:bookmarkStart w:id="160" w:name="_Toc14685932"/>
+      <w:bookmarkStart w:id="161" w:name="_Toc14687777"/>
+      <w:bookmarkStart w:id="162" w:name="_Toc14781462"/>
+      <w:bookmarkStart w:id="163" w:name="_Toc14781506"/>
+      <w:bookmarkStart w:id="164" w:name="_Toc15305302"/>
+      <w:bookmarkStart w:id="165" w:name="_Toc15305381"/>
+      <w:bookmarkStart w:id="166" w:name="_Toc15305424"/>
+      <w:bookmarkStart w:id="167" w:name="_Toc20231244"/>
+      <w:r>
+        <w:t>About CAST Software Intelligence</w:t>
+      </w:r>
+      <w:bookmarkEnd w:id="157"/>
+      <w:bookmarkEnd w:id="158"/>
+      <w:bookmarkEnd w:id="159"/>
+      <w:bookmarkEnd w:id="160"/>
+      <w:bookmarkEnd w:id="161"/>
+      <w:bookmarkEnd w:id="162"/>
+      <w:bookmarkEnd w:id="163"/>
+      <w:bookmarkEnd w:id="164"/>
+      <w:bookmarkEnd w:id="165"/>
+      <w:bookmarkEnd w:id="166"/>
+      <w:bookmarkEnd w:id="167"/>
       <w:r>
         <w:t xml:space="preserve"> </w:t>
       </w:r>
@@ -17449,29 +17527,31 @@
       <w:r>
         <w:t xml:space="preserve"> </w:t>
       </w:r>
-      <w:bookmarkStart w:id="153" w:name="_Toc14688966"/>
-      <w:bookmarkStart w:id="154" w:name="_Toc14689046"/>
-      <w:bookmarkStart w:id="155" w:name="_Toc14680778"/>
-      <w:bookmarkStart w:id="156" w:name="_Toc14685933"/>
-      <w:bookmarkStart w:id="157" w:name="_Toc14687778"/>
-      <w:bookmarkStart w:id="158" w:name="_Toc14781463"/>
-      <w:bookmarkStart w:id="159" w:name="_Toc14781507"/>
-      <w:bookmarkStart w:id="160" w:name="_Toc15305303"/>
-      <w:bookmarkStart w:id="161" w:name="_Toc15305382"/>
-      <w:bookmarkStart w:id="162" w:name="_Toc15305425"/>
+      <w:bookmarkStart w:id="168" w:name="_Toc14688966"/>
+      <w:bookmarkStart w:id="169" w:name="_Toc14689046"/>
+      <w:bookmarkStart w:id="170" w:name="_Toc14680778"/>
+      <w:bookmarkStart w:id="171" w:name="_Toc14685933"/>
+      <w:bookmarkStart w:id="172" w:name="_Toc14687778"/>
+      <w:bookmarkStart w:id="173" w:name="_Toc14781463"/>
+      <w:bookmarkStart w:id="174" w:name="_Toc14781507"/>
+      <w:bookmarkStart w:id="175" w:name="_Toc15305303"/>
+      <w:bookmarkStart w:id="176" w:name="_Toc15305382"/>
+      <w:bookmarkStart w:id="177" w:name="_Toc15305425"/>
+      <w:bookmarkStart w:id="178" w:name="_Toc20231245"/>
       <w:r>
         <w:t>About CAST Security</w:t>
       </w:r>
-      <w:bookmarkEnd w:id="153"/>
-      <w:bookmarkEnd w:id="154"/>
-      <w:bookmarkEnd w:id="155"/>
-      <w:bookmarkEnd w:id="156"/>
-      <w:bookmarkEnd w:id="157"/>
-      <w:bookmarkEnd w:id="158"/>
-      <w:bookmarkEnd w:id="159"/>
-      <w:bookmarkEnd w:id="160"/>
-      <w:bookmarkEnd w:id="161"/>
-      <w:bookmarkEnd w:id="162"/>
+      <w:bookmarkEnd w:id="168"/>
+      <w:bookmarkEnd w:id="169"/>
+      <w:bookmarkEnd w:id="170"/>
+      <w:bookmarkEnd w:id="171"/>
+      <w:bookmarkEnd w:id="172"/>
+      <w:bookmarkEnd w:id="173"/>
+      <w:bookmarkEnd w:id="174"/>
+      <w:bookmarkEnd w:id="175"/>
+      <w:bookmarkEnd w:id="176"/>
+      <w:bookmarkEnd w:id="177"/>
+      <w:bookmarkEnd w:id="178"/>
       <w:r>
         <w:t xml:space="preserve"> </w:t>
       </w:r>
@@ -17534,6 +17614,388 @@
         <w:ind w:right="657"/>
         <w:rPr>
           <w:rFonts w:cs="Arial"/>
+        </w:rPr>
+      </w:pPr>
+    </w:p>
+    <w:p>
+      <w:pPr>
+        <w:pStyle w:val="Heading2"/>
+        <w:ind w:right="657"/>
+      </w:pPr>
+      <w:bookmarkStart w:id="179" w:name="_Toc20225893"/>
+      <w:bookmarkStart w:id="180" w:name="_Toc20229856"/>
+      <w:bookmarkStart w:id="181" w:name="_Toc20229988"/>
+      <w:bookmarkStart w:id="182" w:name="_Toc20230008"/>
+      <w:bookmarkStart w:id="183" w:name="_Toc20231246"/>
+      <w:r>
+        <w:rPr>
+          <w:lang w:val="en-US"/>
+        </w:rPr>
+        <w:t>Applicability of NIST SP 800 53R4 in CAST Solution</w:t>
+      </w:r>
+      <w:bookmarkEnd w:id="179"/>
+      <w:bookmarkEnd w:id="180"/>
+      <w:bookmarkEnd w:id="181"/>
+      <w:bookmarkEnd w:id="182"/>
+      <w:bookmarkEnd w:id="183"/>
+    </w:p>
+    <w:tbl>
+      <w:tblPr>
+        <w:tblStyle w:val="GridTable1Light-Accent1"/>
+        <w:tblW w:w="4671" w:type="pct"/>
+        <w:tblLook w:val="04A0" w:firstRow="1" w:lastRow="0" w:firstColumn="1" w:lastColumn="0" w:noHBand="0" w:noVBand="1"/>
+        <w:tblDescription w:val="TABLE;LIST_TAGS_DOC_BYCAT;CAT=NIST-SP-800-53R4-AC|NIST-SP-800-53R4-AU|NIST-SP-800-53R4-CA|NIST-SP-800-53R4-CM|NIST-SP-800-53R4-IA|NIST-SP-800-53R4-SA|NIST-SP-800-53R4-SC|NIST-SP-800-53R4-SI"/>
+      </w:tblPr>
+      <w:tblGrid>
+        <w:gridCol w:w="2695"/>
+        <w:gridCol w:w="5103"/>
+        <w:gridCol w:w="1466"/>
+      </w:tblGrid>
+      <w:tr>
+        <w:trPr>
+          <w:cnfStyle w:val="100000000000" w:firstRow="1" w:lastRow="0" w:firstColumn="0" w:lastColumn="0" w:oddVBand="0" w:evenVBand="0" w:oddHBand="0" w:evenHBand="0" w:firstRowFirstColumn="0" w:firstRowLastColumn="0" w:lastRowFirstColumn="0" w:lastRowLastColumn="0"/>
+          <w:cantSplit/>
+          <w:trHeight w:val="585"/>
+          <w:tblHeader/>
+        </w:trPr>
+        <w:tc>
+          <w:tcPr>
+            <w:cnfStyle w:val="001000000000" w:firstRow="0" w:lastRow="0" w:firstColumn="1" w:lastColumn="0" w:oddVBand="0" w:evenVBand="0" w:oddHBand="0" w:evenHBand="0" w:firstRowFirstColumn="0" w:firstRowLastColumn="0" w:lastRowFirstColumn="0" w:lastRowLastColumn="0"/>
+            <w:tcW w:w="1455" w:type="pct"/>
+            <w:shd w:val="clear" w:color="auto" w:fill="DBE5F1" w:themeFill="accent1" w:themeFillTint="33"/>
+            <w:vAlign w:val="center"/>
+          </w:tcPr>
+          <w:p>
+            <w:pPr>
+              <w:ind w:left="150" w:right="150"/>
+              <w:jc w:val="left"/>
+              <w:rPr>
+                <w:rFonts w:cs="Open Sans"/>
+                <w:sz w:val="16"/>
+                <w:szCs w:val="18"/>
+              </w:rPr>
+            </w:pPr>
+            <w:r>
+              <w:rPr>
+                <w:rFonts w:cs="Open Sans"/>
+                <w:sz w:val="16"/>
+                <w:szCs w:val="18"/>
+              </w:rPr>
+              <w:t>Categories and tags</w:t>
+            </w:r>
+          </w:p>
+        </w:tc>
+        <w:tc>
+          <w:tcPr>
+            <w:tcW w:w="2754" w:type="pct"/>
+            <w:shd w:val="clear" w:color="auto" w:fill="DBE5F1" w:themeFill="accent1" w:themeFillTint="33"/>
+            <w:vAlign w:val="center"/>
+          </w:tcPr>
+          <w:p>
+            <w:pPr>
+              <w:ind w:left="72"/>
+              <w:jc w:val="center"/>
+              <w:cnfStyle w:val="100000000000" w:firstRow="1" w:lastRow="0" w:firstColumn="0" w:lastColumn="0" w:oddVBand="0" w:evenVBand="0" w:oddHBand="0" w:evenHBand="0" w:firstRowFirstColumn="0" w:firstRowLastColumn="0" w:lastRowFirstColumn="0" w:lastRowLastColumn="0"/>
+              <w:rPr>
+                <w:rFonts w:cs="Open Sans"/>
+                <w:sz w:val="16"/>
+                <w:szCs w:val="18"/>
+              </w:rPr>
+            </w:pPr>
+            <w:r>
+              <w:rPr>
+                <w:rFonts w:cs="Open Sans"/>
+                <w:sz w:val="16"/>
+                <w:szCs w:val="18"/>
+              </w:rPr>
+              <w:t>Description</w:t>
+            </w:r>
+          </w:p>
+        </w:tc>
+        <w:tc>
+          <w:tcPr>
+            <w:tcW w:w="791" w:type="pct"/>
+            <w:shd w:val="clear" w:color="auto" w:fill="DBE5F1" w:themeFill="accent1" w:themeFillTint="33"/>
+            <w:vAlign w:val="center"/>
+          </w:tcPr>
+          <w:p>
+            <w:pPr>
+              <w:ind w:left="66" w:right="72"/>
+              <w:jc w:val="center"/>
+              <w:cnfStyle w:val="100000000000" w:firstRow="1" w:lastRow="0" w:firstColumn="0" w:lastColumn="0" w:oddVBand="0" w:evenVBand="0" w:oddHBand="0" w:evenHBand="0" w:firstRowFirstColumn="0" w:firstRowLastColumn="0" w:lastRowFirstColumn="0" w:lastRowLastColumn="0"/>
+              <w:rPr>
+                <w:rFonts w:cs="Open Sans"/>
+                <w:sz w:val="16"/>
+                <w:szCs w:val="18"/>
+              </w:rPr>
+            </w:pPr>
+            <w:r>
+              <w:rPr>
+                <w:rFonts w:cs="Open Sans"/>
+                <w:sz w:val="16"/>
+                <w:szCs w:val="18"/>
+              </w:rPr>
+              <w:t>Applicability</w:t>
+            </w:r>
+          </w:p>
+        </w:tc>
+      </w:tr>
+      <w:tr>
+        <w:trPr>
+          <w:cantSplit/>
+          <w:trHeight w:val="360"/>
+        </w:trPr>
+        <w:tc>
+          <w:tcPr>
+            <w:cnfStyle w:val="001000000000" w:firstRow="0" w:lastRow="0" w:firstColumn="1" w:lastColumn="0" w:oddVBand="0" w:evenVBand="0" w:oddHBand="0" w:evenHBand="0" w:firstRowFirstColumn="0" w:firstRowLastColumn="0" w:lastRowFirstColumn="0" w:lastRowLastColumn="0"/>
+            <w:tcW w:w="1455" w:type="pct"/>
+          </w:tcPr>
+          <w:p>
+            <w:pPr>
+              <w:ind w:left="150" w:right="150"/>
+              <w:jc w:val="left"/>
+              <w:rPr>
+                <w:rFonts w:cstheme="minorHAnsi"/>
+                <w:b w:val="0"/>
+                <w:sz w:val="16"/>
+                <w:szCs w:val="18"/>
+              </w:rPr>
+            </w:pPr>
+            <w:r>
+              <w:rPr>
+                <w:rFonts w:cstheme="minorHAnsi"/>
+                <w:b w:val="0"/>
+                <w:sz w:val="16"/>
+                <w:szCs w:val="18"/>
+              </w:rPr>
+              <w:t>Cat1</w:t>
+            </w:r>
+          </w:p>
+        </w:tc>
+        <w:tc>
+          <w:tcPr>
+            <w:tcW w:w="2754" w:type="pct"/>
+          </w:tcPr>
+          <w:p>
+            <w:pPr>
+              <w:ind w:left="0"/>
+              <w:jc w:val="center"/>
+              <w:cnfStyle w:val="000000000000" w:firstRow="0" w:lastRow="0" w:firstColumn="0" w:lastColumn="0" w:oddVBand="0" w:evenVBand="0" w:oddHBand="0" w:evenHBand="0" w:firstRowFirstColumn="0" w:firstRowLastColumn="0" w:lastRowFirstColumn="0" w:lastRowLastColumn="0"/>
+              <w:rPr>
+                <w:rFonts w:cstheme="minorHAnsi"/>
+                <w:sz w:val="16"/>
+                <w:szCs w:val="18"/>
+              </w:rPr>
+            </w:pPr>
+            <w:r>
+              <w:rPr>
+                <w:rFonts w:cstheme="minorHAnsi"/>
+                <w:sz w:val="16"/>
+                <w:szCs w:val="18"/>
+              </w:rPr>
+              <w:t>0</w:t>
+            </w:r>
+          </w:p>
+        </w:tc>
+        <w:tc>
+          <w:tcPr>
+            <w:tcW w:w="791" w:type="pct"/>
+          </w:tcPr>
+          <w:p>
+            <w:pPr>
+              <w:ind w:left="0"/>
+              <w:jc w:val="center"/>
+              <w:cnfStyle w:val="000000000000" w:firstRow="0" w:lastRow="0" w:firstColumn="0" w:lastColumn="0" w:oddVBand="0" w:evenVBand="0" w:oddHBand="0" w:evenHBand="0" w:firstRowFirstColumn="0" w:firstRowLastColumn="0" w:lastRowFirstColumn="0" w:lastRowLastColumn="0"/>
+              <w:rPr>
+                <w:rFonts w:cstheme="minorHAnsi"/>
+                <w:sz w:val="16"/>
+                <w:szCs w:val="18"/>
+              </w:rPr>
+            </w:pPr>
+            <w:r>
+              <w:rPr>
+                <w:rFonts w:cstheme="minorHAnsi"/>
+                <w:sz w:val="16"/>
+                <w:szCs w:val="18"/>
+              </w:rPr>
+              <w:t>0</w:t>
+            </w:r>
+          </w:p>
+        </w:tc>
+      </w:tr>
+      <w:tr>
+        <w:trPr>
+          <w:cantSplit/>
+          <w:trHeight w:val="360"/>
+        </w:trPr>
+        <w:tc>
+          <w:tcPr>
+            <w:cnfStyle w:val="001000000000" w:firstRow="0" w:lastRow="0" w:firstColumn="1" w:lastColumn="0" w:oddVBand="0" w:evenVBand="0" w:oddHBand="0" w:evenHBand="0" w:firstRowFirstColumn="0" w:firstRowLastColumn="0" w:lastRowFirstColumn="0" w:lastRowLastColumn="0"/>
+            <w:tcW w:w="1455" w:type="pct"/>
+          </w:tcPr>
+          <w:p>
+            <w:pPr>
+              <w:ind w:left="150" w:right="150"/>
+              <w:jc w:val="left"/>
+              <w:rPr>
+                <w:rFonts w:cstheme="minorHAnsi"/>
+                <w:b w:val="0"/>
+                <w:sz w:val="16"/>
+                <w:szCs w:val="18"/>
+              </w:rPr>
+            </w:pPr>
+            <w:r>
+              <w:rPr>
+                <w:rFonts w:cstheme="minorHAnsi"/>
+                <w:b w:val="0"/>
+                <w:sz w:val="16"/>
+                <w:szCs w:val="18"/>
+              </w:rPr>
+              <w:t>Cat2</w:t>
+            </w:r>
+          </w:p>
+        </w:tc>
+        <w:tc>
+          <w:tcPr>
+            <w:tcW w:w="2754" w:type="pct"/>
+          </w:tcPr>
+          <w:p>
+            <w:pPr>
+              <w:ind w:left="0"/>
+              <w:jc w:val="center"/>
+              <w:cnfStyle w:val="000000000000" w:firstRow="0" w:lastRow="0" w:firstColumn="0" w:lastColumn="0" w:oddVBand="0" w:evenVBand="0" w:oddHBand="0" w:evenHBand="0" w:firstRowFirstColumn="0" w:firstRowLastColumn="0" w:lastRowFirstColumn="0" w:lastRowLastColumn="0"/>
+              <w:rPr>
+                <w:rFonts w:cstheme="minorHAnsi"/>
+                <w:sz w:val="16"/>
+                <w:szCs w:val="18"/>
+              </w:rPr>
+            </w:pPr>
+            <w:r>
+              <w:rPr>
+                <w:rFonts w:cstheme="minorHAnsi"/>
+                <w:sz w:val="16"/>
+                <w:szCs w:val="18"/>
+              </w:rPr>
+              <w:t>0</w:t>
+            </w:r>
+          </w:p>
+        </w:tc>
+        <w:tc>
+          <w:tcPr>
+            <w:tcW w:w="791" w:type="pct"/>
+          </w:tcPr>
+          <w:p>
+            <w:pPr>
+              <w:ind w:left="0"/>
+              <w:jc w:val="center"/>
+              <w:cnfStyle w:val="000000000000" w:firstRow="0" w:lastRow="0" w:firstColumn="0" w:lastColumn="0" w:oddVBand="0" w:evenVBand="0" w:oddHBand="0" w:evenHBand="0" w:firstRowFirstColumn="0" w:firstRowLastColumn="0" w:lastRowFirstColumn="0" w:lastRowLastColumn="0"/>
+              <w:rPr>
+                <w:rFonts w:cstheme="minorHAnsi"/>
+                <w:sz w:val="16"/>
+                <w:szCs w:val="18"/>
+              </w:rPr>
+            </w:pPr>
+            <w:r>
+              <w:rPr>
+                <w:rFonts w:cstheme="minorHAnsi"/>
+                <w:sz w:val="16"/>
+                <w:szCs w:val="18"/>
+              </w:rPr>
+              <w:t>0</w:t>
+            </w:r>
+          </w:p>
+        </w:tc>
+      </w:tr>
+      <w:tr>
+        <w:trPr>
+          <w:cantSplit/>
+          <w:trHeight w:val="360"/>
+        </w:trPr>
+        <w:tc>
+          <w:tcPr>
+            <w:cnfStyle w:val="001000000000" w:firstRow="0" w:lastRow="0" w:firstColumn="1" w:lastColumn="0" w:oddVBand="0" w:evenVBand="0" w:oddHBand="0" w:evenHBand="0" w:firstRowFirstColumn="0" w:firstRowLastColumn="0" w:lastRowFirstColumn="0" w:lastRowLastColumn="0"/>
+            <w:tcW w:w="1455" w:type="pct"/>
+          </w:tcPr>
+          <w:p>
+            <w:pPr>
+              <w:ind w:left="150" w:right="150"/>
+              <w:jc w:val="left"/>
+              <w:rPr>
+                <w:rFonts w:cstheme="minorHAnsi"/>
+                <w:b w:val="0"/>
+                <w:sz w:val="16"/>
+                <w:szCs w:val="18"/>
+              </w:rPr>
+            </w:pPr>
+            <w:r>
+              <w:rPr>
+                <w:rFonts w:cstheme="minorHAnsi"/>
+                <w:b w:val="0"/>
+                <w:sz w:val="16"/>
+                <w:szCs w:val="18"/>
+              </w:rPr>
+              <w:t>Cat3</w:t>
+            </w:r>
+          </w:p>
+        </w:tc>
+        <w:tc>
+          <w:tcPr>
+            <w:tcW w:w="2754" w:type="pct"/>
+          </w:tcPr>
+          <w:p>
+            <w:pPr>
+              <w:ind w:left="0"/>
+              <w:jc w:val="center"/>
+              <w:cnfStyle w:val="000000000000" w:firstRow="0" w:lastRow="0" w:firstColumn="0" w:lastColumn="0" w:oddVBand="0" w:evenVBand="0" w:oddHBand="0" w:evenHBand="0" w:firstRowFirstColumn="0" w:firstRowLastColumn="0" w:lastRowFirstColumn="0" w:lastRowLastColumn="0"/>
+              <w:rPr>
+                <w:rFonts w:cstheme="minorHAnsi"/>
+                <w:sz w:val="16"/>
+                <w:szCs w:val="18"/>
+              </w:rPr>
+            </w:pPr>
+            <w:r>
+              <w:rPr>
+                <w:rFonts w:cstheme="minorHAnsi"/>
+                <w:sz w:val="16"/>
+                <w:szCs w:val="18"/>
+              </w:rPr>
+              <w:t>0</w:t>
+            </w:r>
+          </w:p>
+        </w:tc>
+        <w:tc>
+          <w:tcPr>
+            <w:tcW w:w="791" w:type="pct"/>
+          </w:tcPr>
+          <w:p>
+            <w:pPr>
+              <w:ind w:left="0"/>
+              <w:jc w:val="center"/>
+              <w:cnfStyle w:val="000000000000" w:firstRow="0" w:lastRow="0" w:firstColumn="0" w:lastColumn="0" w:oddVBand="0" w:evenVBand="0" w:oddHBand="0" w:evenHBand="0" w:firstRowFirstColumn="0" w:firstRowLastColumn="0" w:lastRowFirstColumn="0" w:lastRowLastColumn="0"/>
+              <w:rPr>
+                <w:rFonts w:cstheme="minorHAnsi"/>
+                <w:sz w:val="16"/>
+                <w:szCs w:val="18"/>
+              </w:rPr>
+            </w:pPr>
+            <w:r>
+              <w:rPr>
+                <w:rFonts w:cstheme="minorHAnsi"/>
+                <w:sz w:val="16"/>
+                <w:szCs w:val="18"/>
+              </w:rPr>
+              <w:t>0</w:t>
+            </w:r>
+          </w:p>
+        </w:tc>
+      </w:tr>
+    </w:tbl>
+    <w:p>
+      <w:pPr>
+        <w:ind w:right="657"/>
+        <w:rPr>
+          <w:rFonts w:cs="Arial"/>
+          <w:lang w:val="x-none"/>
         </w:rPr>
       </w:pPr>
     </w:p>
@@ -20002,7 +20464,7 @@
     </w:rPrDefault>
     <w:pPrDefault/>
   </w:docDefaults>
-  <w:latentStyles w:defLockedState="0" w:defUIPriority="99" w:defSemiHidden="0" w:defUnhideWhenUsed="0" w:defQFormat="0" w:count="376">
+  <w:latentStyles w:defLockedState="0" w:defUIPriority="99" w:defSemiHidden="0" w:defUnhideWhenUsed="0" w:defQFormat="0" w:count="377">
     <w:lsdException w:name="Normal" w:uiPriority="0" w:qFormat="1"/>
     <w:lsdException w:name="heading 1" w:uiPriority="0" w:qFormat="1"/>
     <w:lsdException w:name="heading 2" w:uiPriority="0" w:qFormat="1"/>
@@ -20379,6 +20841,7 @@
     <w:lsdException w:name="Hashtag" w:semiHidden="1" w:unhideWhenUsed="1"/>
     <w:lsdException w:name="Unresolved Mention" w:semiHidden="1" w:unhideWhenUsed="1"/>
     <w:lsdException w:name="Smart Link" w:semiHidden="1" w:unhideWhenUsed="1"/>
+    <w:lsdException w:name="Smart Link Error" w:semiHidden="1" w:unhideWhenUsed="1"/>
   </w:latentStyles>
   <w:style w:type="paragraph" w:default="1" w:styleId="Normal">
     <w:name w:val="Normal"/>
@@ -24979,7 +25442,7 @@
 </file>
 
 <file path=customXml/itemProps2.xml><?xml version="1.0" encoding="utf-8"?>
-<ds:datastoreItem xmlns:ds="http://schemas.openxmlformats.org/officeDocument/2006/customXml" ds:itemID="{D43C7824-5BA2-40DF-A7D1-5EF114D98C1A}">
+<ds:datastoreItem xmlns:ds="http://schemas.openxmlformats.org/officeDocument/2006/customXml" ds:itemID="{18110589-9FD8-45C7-A093-CB6536746B47}">
   <ds:schemaRefs>
     <ds:schemaRef ds:uri="http://schemas.openxmlformats.org/officeDocument/2006/bibliography"/>
   </ds:schemaRefs>

</xml_diff>